<commit_message>
Fixed footnotes and document metadata
</commit_message>
<xml_diff>
--- a/IHE_TF_Template_Vol2_Rev1-2_2020-01-31.docx
+++ b/IHE_TF_Template_Vol2_Rev1-2_2020-01-31.docx
@@ -8291,8 +8291,8 @@
     <w:semiHidden/>
     <w:unhideWhenUsed/>
   </w:style>
-  <w:style w:type="table" w:default="1" w:styleId="TableNormal">
-    <w:name w:val="Normal Table"/>
+  <w:style w:type="table" w:default="1" w:styleId="Table">
+    <w:name w:val="Table"/>
     <w:uiPriority w:val="99"/>
     <w:semiHidden/>
     <w:unhideWhenUsed/>

</xml_diff>